<commit_message>
New mdi child forms (input in programm and form for graphic)
</commit_message>
<xml_diff>
--- a/Процесс выполнения проекта.docx
+++ b/Процесс выполнения проекта.docx
@@ -94,33 +94,6 @@
         </w:rPr>
         <w:t xml:space="preserve">++ </w:t>
       </w:r>
-      <w:r>
-        <w:rPr>
-          <w:rFonts w:ascii="Cambria" w:hAnsi="Cambria"/>
-          <w:sz w:val="28"/>
-          <w:szCs w:val="28"/>
-          <w:lang w:val="en-US"/>
-        </w:rPr>
-        <w:t>Delphi</w:t>
-      </w:r>
-      <w:r>
-        <w:rPr>
-          <w:rFonts w:ascii="Cambria" w:hAnsi="Cambria"/>
-          <w:sz w:val="28"/>
-          <w:szCs w:val="28"/>
-        </w:rPr>
-        <w:t xml:space="preserve"> Новые формы </w:t>
-      </w:r>
-      <w:proofErr w:type="spellStart"/>
-      <w:r>
-        <w:rPr>
-          <w:rFonts w:ascii="Cambria" w:hAnsi="Cambria"/>
-          <w:sz w:val="28"/>
-          <w:szCs w:val="28"/>
-        </w:rPr>
-        <w:t>программно</w:t>
-      </w:r>
-      <w:proofErr w:type="spellEnd"/>
     </w:p>
     <w:p>
       <w:pPr>
@@ -137,15 +110,33 @@
           <w:szCs w:val="28"/>
           <w:lang w:val="en-US"/>
         </w:rPr>
-        <w:t>git</w:t>
-      </w:r>
-      <w:r>
-        <w:rPr>
-          <w:rFonts w:ascii="Cambria" w:hAnsi="Cambria"/>
-          <w:sz w:val="28"/>
-          <w:szCs w:val="28"/>
-        </w:rPr>
-        <w:t xml:space="preserve"> сделан</w:t>
+        <w:t>Delphi</w:t>
+      </w:r>
+      <w:r>
+        <w:rPr>
+          <w:rFonts w:ascii="Cambria" w:hAnsi="Cambria"/>
+          <w:sz w:val="28"/>
+          <w:szCs w:val="28"/>
+        </w:rPr>
+        <w:t xml:space="preserve"> Новые формы </w:t>
+      </w:r>
+      <w:proofErr w:type="spellStart"/>
+      <w:r>
+        <w:rPr>
+          <w:rFonts w:ascii="Cambria" w:hAnsi="Cambria"/>
+          <w:sz w:val="28"/>
+          <w:szCs w:val="28"/>
+        </w:rPr>
+        <w:t>программно</w:t>
+      </w:r>
+      <w:proofErr w:type="spellEnd"/>
+      <w:r>
+        <w:rPr>
+          <w:rFonts w:ascii="Cambria" w:hAnsi="Cambria"/>
+          <w:sz w:val="28"/>
+          <w:szCs w:val="28"/>
+        </w:rPr>
+        <w:t xml:space="preserve"> +</w:t>
       </w:r>
     </w:p>
     <w:p>
@@ -157,17 +148,24 @@
           <w:lang w:val="en-US"/>
         </w:rPr>
       </w:pPr>
-      <w:proofErr w:type="spellStart"/>
-      <w:r>
-        <w:rPr>
-          <w:rFonts w:ascii="Cambria" w:hAnsi="Cambria"/>
-          <w:sz w:val="28"/>
-          <w:szCs w:val="28"/>
-          <w:lang w:val="en-US"/>
-        </w:rPr>
-        <w:t>init</w:t>
-      </w:r>
-      <w:proofErr w:type="spellEnd"/>
+      <w:r>
+        <w:rPr>
+          <w:rFonts w:ascii="Cambria" w:hAnsi="Cambria"/>
+          <w:sz w:val="28"/>
+          <w:szCs w:val="28"/>
+          <w:lang w:val="en-US"/>
+        </w:rPr>
+        <w:t>git</w:t>
+      </w:r>
+      <w:r>
+        <w:rPr>
+          <w:rFonts w:ascii="Cambria" w:hAnsi="Cambria"/>
+          <w:sz w:val="28"/>
+          <w:szCs w:val="28"/>
+          <w:lang w:val="en-US"/>
+        </w:rPr>
+        <w:t xml:space="preserve"> +</w:t>
+      </w:r>
     </w:p>
     <w:p>
       <w:pPr>
@@ -178,6 +176,44 @@
           <w:lang w:val="en-US"/>
         </w:rPr>
       </w:pPr>
+      <w:proofErr w:type="spellStart"/>
+      <w:r>
+        <w:rPr>
+          <w:rFonts w:ascii="Cambria" w:hAnsi="Cambria"/>
+          <w:sz w:val="28"/>
+          <w:szCs w:val="28"/>
+          <w:lang w:val="en-US"/>
+        </w:rPr>
+        <w:t>init</w:t>
+      </w:r>
+      <w:proofErr w:type="spellEnd"/>
+      <w:r>
+        <w:rPr>
+          <w:rFonts w:ascii="Cambria" w:hAnsi="Cambria"/>
+          <w:sz w:val="28"/>
+          <w:szCs w:val="28"/>
+          <w:lang w:val="en-US"/>
+        </w:rPr>
+        <w:t xml:space="preserve"> </w:t>
+      </w:r>
+      <w:r>
+        <w:rPr>
+          <w:rFonts w:ascii="Cambria" w:hAnsi="Cambria"/>
+          <w:sz w:val="28"/>
+          <w:szCs w:val="28"/>
+        </w:rPr>
+        <w:t>файлы</w:t>
+      </w:r>
+    </w:p>
+    <w:p>
+      <w:pPr>
+        <w:rPr>
+          <w:rFonts w:ascii="Cambria" w:hAnsi="Cambria"/>
+          <w:sz w:val="28"/>
+          <w:szCs w:val="28"/>
+          <w:lang w:val="en-US"/>
+        </w:rPr>
+      </w:pPr>
       <w:r>
         <w:rPr>
           <w:rFonts w:ascii="Cambria" w:hAnsi="Cambria"/>
@@ -186,9 +222,65 @@
           <w:lang w:val="en-US"/>
         </w:rPr>
         <w:t>md</w:t>
+      </w:r>
+      <w:r>
+        <w:rPr>
+          <w:rFonts w:ascii="Cambria" w:hAnsi="Cambria"/>
+          <w:sz w:val="28"/>
+          <w:szCs w:val="28"/>
+          <w:lang w:val="en-US"/>
+        </w:rPr>
+        <w:t xml:space="preserve"> </w:t>
+      </w:r>
+      <w:r>
+        <w:rPr>
+          <w:rFonts w:ascii="Cambria" w:hAnsi="Cambria"/>
+          <w:sz w:val="28"/>
+          <w:szCs w:val="28"/>
+        </w:rPr>
+        <w:t>файлы</w:t>
+      </w:r>
+    </w:p>
+    <w:p>
+      <w:pPr>
+        <w:rPr>
+          <w:rFonts w:ascii="Cambria" w:hAnsi="Cambria"/>
+          <w:sz w:val="28"/>
+          <w:szCs w:val="28"/>
+          <w:lang w:val="en-US"/>
+        </w:rPr>
+      </w:pPr>
+      <w:proofErr w:type="spellStart"/>
+      <w:r>
+        <w:rPr>
+          <w:rFonts w:ascii="Cambria" w:hAnsi="Cambria"/>
+          <w:sz w:val="28"/>
+          <w:szCs w:val="28"/>
+          <w:lang w:val="en-US"/>
+        </w:rPr>
+        <w:t>OpenDialog.Execute</w:t>
+      </w:r>
+      <w:proofErr w:type="spellEnd"/>
+      <w:r>
+        <w:rPr>
+          <w:rFonts w:ascii="Cambria" w:hAnsi="Cambria"/>
+          <w:sz w:val="28"/>
+          <w:szCs w:val="28"/>
+          <w:lang w:val="en-US"/>
+        </w:rPr>
+        <w:t>;</w:t>
       </w:r>
       <w:bookmarkStart w:id="0" w:name="_GoBack"/>
       <w:bookmarkEnd w:id="0"/>
+      <w:r>
+        <w:rPr>
+          <w:rFonts w:ascii="Cambria" w:hAnsi="Cambria"/>
+          <w:sz w:val="28"/>
+          <w:szCs w:val="28"/>
+          <w:lang w:val="en-US"/>
+        </w:rPr>
+        <w:t xml:space="preserve"> </w:t>
+      </w:r>
     </w:p>
     <w:p>
       <w:pPr>
@@ -196,9 +288,35 @@
           <w:rFonts w:ascii="Cambria" w:hAnsi="Cambria"/>
           <w:sz w:val="28"/>
           <w:szCs w:val="28"/>
-          <w:lang w:val="en-US"/>
-        </w:rPr>
-      </w:pPr>
+        </w:rPr>
+      </w:pPr>
+      <w:r>
+        <w:rPr>
+          <w:rFonts w:ascii="Cambria" w:hAnsi="Cambria"/>
+          <w:sz w:val="28"/>
+          <w:szCs w:val="28"/>
+          <w:lang w:val="en-US"/>
+        </w:rPr>
+        <w:t xml:space="preserve">System </w:t>
+      </w:r>
+      <w:r>
+        <w:rPr>
+          <w:rFonts w:ascii="Cambria" w:hAnsi="Cambria"/>
+          <w:sz w:val="28"/>
+          <w:szCs w:val="28"/>
+          <w:lang w:val="en-US"/>
+        </w:rPr>
+        <w:t>–</w:t>
+      </w:r>
+      <w:r>
+        <w:rPr>
+          <w:rFonts w:ascii="Cambria" w:hAnsi="Cambria"/>
+          <w:sz w:val="28"/>
+          <w:szCs w:val="28"/>
+          <w:lang w:val="en-US"/>
+        </w:rPr>
+        <w:t xml:space="preserve"> </w:t>
+      </w:r>
       <w:proofErr w:type="spellStart"/>
       <w:r>
         <w:rPr>
@@ -207,7 +325,7 @@
           <w:szCs w:val="28"/>
           <w:lang w:val="en-US"/>
         </w:rPr>
-        <w:t>OpenDialog.Execute</w:t>
+        <w:t>PaintBox</w:t>
       </w:r>
       <w:proofErr w:type="spellEnd"/>
       <w:r>
@@ -215,28 +333,8 @@
           <w:rFonts w:ascii="Cambria" w:hAnsi="Cambria"/>
           <w:sz w:val="28"/>
           <w:szCs w:val="28"/>
-          <w:lang w:val="en-US"/>
-        </w:rPr>
-        <w:t>;</w:t>
-      </w:r>
-    </w:p>
-    <w:p>
-      <w:pPr>
-        <w:rPr>
-          <w:rFonts w:ascii="Cambria" w:hAnsi="Cambria"/>
-          <w:sz w:val="28"/>
-          <w:szCs w:val="28"/>
-          <w:lang w:val="en-US"/>
-        </w:rPr>
-      </w:pPr>
-      <w:r>
-        <w:rPr>
-          <w:rFonts w:ascii="Cambria" w:hAnsi="Cambria"/>
-          <w:sz w:val="28"/>
-          <w:szCs w:val="28"/>
-          <w:lang w:val="en-US"/>
-        </w:rPr>
-        <w:t>System - PaintBox</w:t>
+        </w:rPr>
+        <w:t xml:space="preserve"> </w:t>
       </w:r>
     </w:p>
     <w:sectPr>

</xml_diff>

<commit_message>
Now sprint is ready: added new interface, transfered all functional from PascalABC programm with normal interface
</commit_message>
<xml_diff>
--- a/Процесс выполнения проекта.docx
+++ b/Процесс выполнения проекта.docx
@@ -204,6 +204,15 @@
         </w:rPr>
         <w:t>файлы</w:t>
       </w:r>
+      <w:r>
+        <w:rPr>
+          <w:rFonts w:ascii="Cambria" w:hAnsi="Cambria"/>
+          <w:sz w:val="28"/>
+          <w:szCs w:val="28"/>
+          <w:lang w:val="en-US"/>
+        </w:rPr>
+        <w:t xml:space="preserve"> +</w:t>
+      </w:r>
     </w:p>
     <w:p>
       <w:pPr>
@@ -240,6 +249,17 @@
         </w:rPr>
         <w:t>файлы</w:t>
       </w:r>
+      <w:r>
+        <w:rPr>
+          <w:rFonts w:ascii="Cambria" w:hAnsi="Cambria"/>
+          <w:sz w:val="28"/>
+          <w:szCs w:val="28"/>
+          <w:lang w:val="en-US"/>
+        </w:rPr>
+        <w:t xml:space="preserve"> +</w:t>
+      </w:r>
+      <w:bookmarkStart w:id="0" w:name="_GoBack"/>
+      <w:bookmarkEnd w:id="0"/>
     </w:p>
     <w:p>
       <w:pPr>
@@ -270,8 +290,15 @@
         </w:rPr>
         <w:t>;</w:t>
       </w:r>
-      <w:bookmarkStart w:id="0" w:name="_GoBack"/>
-      <w:bookmarkEnd w:id="0"/>
+      <w:r>
+        <w:rPr>
+          <w:rFonts w:ascii="Cambria" w:hAnsi="Cambria"/>
+          <w:sz w:val="28"/>
+          <w:szCs w:val="28"/>
+          <w:lang w:val="en-US"/>
+        </w:rPr>
+        <w:t xml:space="preserve"> +</w:t>
+      </w:r>
       <w:r>
         <w:rPr>
           <w:rFonts w:ascii="Cambria" w:hAnsi="Cambria"/>
@@ -288,6 +315,7 @@
           <w:rFonts w:ascii="Cambria" w:hAnsi="Cambria"/>
           <w:sz w:val="28"/>
           <w:szCs w:val="28"/>
+          <w:lang w:val="en-US"/>
         </w:rPr>
       </w:pPr>
       <w:r>
@@ -335,6 +363,15 @@
           <w:szCs w:val="28"/>
         </w:rPr>
         <w:t xml:space="preserve"> </w:t>
+      </w:r>
+      <w:r>
+        <w:rPr>
+          <w:rFonts w:ascii="Cambria" w:hAnsi="Cambria"/>
+          <w:sz w:val="28"/>
+          <w:szCs w:val="28"/>
+          <w:lang w:val="en-US"/>
+        </w:rPr>
+        <w:t>+</w:t>
       </w:r>
     </w:p>
     <w:sectPr>

</xml_diff>

<commit_message>
+Picturing of flying object
</commit_message>
<xml_diff>
--- a/Процесс выполнения проекта.docx
+++ b/Процесс выполнения проекта.docx
@@ -108,35 +108,8 @@
           <w:rFonts w:ascii="Cambria" w:hAnsi="Cambria"/>
           <w:sz w:val="28"/>
           <w:szCs w:val="28"/>
-          <w:lang w:val="en-US"/>
-        </w:rPr>
-        <w:t>Delphi</w:t>
-      </w:r>
-      <w:r>
-        <w:rPr>
-          <w:rFonts w:ascii="Cambria" w:hAnsi="Cambria"/>
-          <w:sz w:val="28"/>
-          <w:szCs w:val="28"/>
-        </w:rPr>
-        <w:t xml:space="preserve"> Новые формы </w:t>
-      </w:r>
-      <w:proofErr w:type="spellStart"/>
-      <w:r>
-        <w:rPr>
-          <w:rFonts w:ascii="Cambria" w:hAnsi="Cambria"/>
-          <w:sz w:val="28"/>
-          <w:szCs w:val="28"/>
-        </w:rPr>
-        <w:t>программно</w:t>
-      </w:r>
-      <w:proofErr w:type="spellEnd"/>
-      <w:r>
-        <w:rPr>
-          <w:rFonts w:ascii="Cambria" w:hAnsi="Cambria"/>
-          <w:sz w:val="28"/>
-          <w:szCs w:val="28"/>
-        </w:rPr>
-        <w:t xml:space="preserve"> +</w:t>
+        </w:rPr>
+        <w:t>Перерисовка после ввода значений</w:t>
       </w:r>
     </w:p>
     <w:p>
@@ -145,7 +118,6 @@
           <w:rFonts w:ascii="Cambria" w:hAnsi="Cambria"/>
           <w:sz w:val="28"/>
           <w:szCs w:val="28"/>
-          <w:lang w:val="en-US"/>
         </w:rPr>
       </w:pPr>
       <w:r>
@@ -153,226 +125,11 @@
           <w:rFonts w:ascii="Cambria" w:hAnsi="Cambria"/>
           <w:sz w:val="28"/>
           <w:szCs w:val="28"/>
-          <w:lang w:val="en-US"/>
-        </w:rPr>
-        <w:t>git</w:t>
-      </w:r>
-      <w:r>
-        <w:rPr>
-          <w:rFonts w:ascii="Cambria" w:hAnsi="Cambria"/>
-          <w:sz w:val="28"/>
-          <w:szCs w:val="28"/>
-          <w:lang w:val="en-US"/>
-        </w:rPr>
-        <w:t xml:space="preserve"> +</w:t>
-      </w:r>
-    </w:p>
-    <w:p>
-      <w:pPr>
-        <w:rPr>
-          <w:rFonts w:ascii="Cambria" w:hAnsi="Cambria"/>
-          <w:sz w:val="28"/>
-          <w:szCs w:val="28"/>
-          <w:lang w:val="en-US"/>
-        </w:rPr>
-      </w:pPr>
-      <w:proofErr w:type="spellStart"/>
-      <w:r>
-        <w:rPr>
-          <w:rFonts w:ascii="Cambria" w:hAnsi="Cambria"/>
-          <w:sz w:val="28"/>
-          <w:szCs w:val="28"/>
-          <w:lang w:val="en-US"/>
-        </w:rPr>
-        <w:t>init</w:t>
-      </w:r>
-      <w:proofErr w:type="spellEnd"/>
-      <w:r>
-        <w:rPr>
-          <w:rFonts w:ascii="Cambria" w:hAnsi="Cambria"/>
-          <w:sz w:val="28"/>
-          <w:szCs w:val="28"/>
-          <w:lang w:val="en-US"/>
-        </w:rPr>
-        <w:t xml:space="preserve"> </w:t>
-      </w:r>
-      <w:r>
-        <w:rPr>
-          <w:rFonts w:ascii="Cambria" w:hAnsi="Cambria"/>
-          <w:sz w:val="28"/>
-          <w:szCs w:val="28"/>
-        </w:rPr>
-        <w:t>файлы</w:t>
-      </w:r>
-      <w:r>
-        <w:rPr>
-          <w:rFonts w:ascii="Cambria" w:hAnsi="Cambria"/>
-          <w:sz w:val="28"/>
-          <w:szCs w:val="28"/>
-          <w:lang w:val="en-US"/>
-        </w:rPr>
-        <w:t xml:space="preserve"> +</w:t>
-      </w:r>
-    </w:p>
-    <w:p>
-      <w:pPr>
-        <w:rPr>
-          <w:rFonts w:ascii="Cambria" w:hAnsi="Cambria"/>
-          <w:sz w:val="28"/>
-          <w:szCs w:val="28"/>
-          <w:lang w:val="en-US"/>
-        </w:rPr>
-      </w:pPr>
-      <w:r>
-        <w:rPr>
-          <w:rFonts w:ascii="Cambria" w:hAnsi="Cambria"/>
-          <w:sz w:val="28"/>
-          <w:szCs w:val="28"/>
-          <w:lang w:val="en-US"/>
-        </w:rPr>
-        <w:t>md</w:t>
-      </w:r>
-      <w:r>
-        <w:rPr>
-          <w:rFonts w:ascii="Cambria" w:hAnsi="Cambria"/>
-          <w:sz w:val="28"/>
-          <w:szCs w:val="28"/>
-          <w:lang w:val="en-US"/>
-        </w:rPr>
-        <w:t xml:space="preserve"> </w:t>
-      </w:r>
-      <w:r>
-        <w:rPr>
-          <w:rFonts w:ascii="Cambria" w:hAnsi="Cambria"/>
-          <w:sz w:val="28"/>
-          <w:szCs w:val="28"/>
-        </w:rPr>
-        <w:t>файлы</w:t>
-      </w:r>
-      <w:r>
-        <w:rPr>
-          <w:rFonts w:ascii="Cambria" w:hAnsi="Cambria"/>
-          <w:sz w:val="28"/>
-          <w:szCs w:val="28"/>
-          <w:lang w:val="en-US"/>
-        </w:rPr>
-        <w:t xml:space="preserve"> +</w:t>
+        </w:rPr>
+        <w:t>Полет по горизонтали</w:t>
       </w:r>
       <w:bookmarkStart w:id="0" w:name="_GoBack"/>
       <w:bookmarkEnd w:id="0"/>
-    </w:p>
-    <w:p>
-      <w:pPr>
-        <w:rPr>
-          <w:rFonts w:ascii="Cambria" w:hAnsi="Cambria"/>
-          <w:sz w:val="28"/>
-          <w:szCs w:val="28"/>
-          <w:lang w:val="en-US"/>
-        </w:rPr>
-      </w:pPr>
-      <w:proofErr w:type="spellStart"/>
-      <w:r>
-        <w:rPr>
-          <w:rFonts w:ascii="Cambria" w:hAnsi="Cambria"/>
-          <w:sz w:val="28"/>
-          <w:szCs w:val="28"/>
-          <w:lang w:val="en-US"/>
-        </w:rPr>
-        <w:t>OpenDialog.Execute</w:t>
-      </w:r>
-      <w:proofErr w:type="spellEnd"/>
-      <w:r>
-        <w:rPr>
-          <w:rFonts w:ascii="Cambria" w:hAnsi="Cambria"/>
-          <w:sz w:val="28"/>
-          <w:szCs w:val="28"/>
-          <w:lang w:val="en-US"/>
-        </w:rPr>
-        <w:t>;</w:t>
-      </w:r>
-      <w:r>
-        <w:rPr>
-          <w:rFonts w:ascii="Cambria" w:hAnsi="Cambria"/>
-          <w:sz w:val="28"/>
-          <w:szCs w:val="28"/>
-          <w:lang w:val="en-US"/>
-        </w:rPr>
-        <w:t xml:space="preserve"> +</w:t>
-      </w:r>
-      <w:r>
-        <w:rPr>
-          <w:rFonts w:ascii="Cambria" w:hAnsi="Cambria"/>
-          <w:sz w:val="28"/>
-          <w:szCs w:val="28"/>
-          <w:lang w:val="en-US"/>
-        </w:rPr>
-        <w:t xml:space="preserve"> </w:t>
-      </w:r>
-    </w:p>
-    <w:p>
-      <w:pPr>
-        <w:rPr>
-          <w:rFonts w:ascii="Cambria" w:hAnsi="Cambria"/>
-          <w:sz w:val="28"/>
-          <w:szCs w:val="28"/>
-          <w:lang w:val="en-US"/>
-        </w:rPr>
-      </w:pPr>
-      <w:r>
-        <w:rPr>
-          <w:rFonts w:ascii="Cambria" w:hAnsi="Cambria"/>
-          <w:sz w:val="28"/>
-          <w:szCs w:val="28"/>
-          <w:lang w:val="en-US"/>
-        </w:rPr>
-        <w:t xml:space="preserve">System </w:t>
-      </w:r>
-      <w:r>
-        <w:rPr>
-          <w:rFonts w:ascii="Cambria" w:hAnsi="Cambria"/>
-          <w:sz w:val="28"/>
-          <w:szCs w:val="28"/>
-          <w:lang w:val="en-US"/>
-        </w:rPr>
-        <w:t>–</w:t>
-      </w:r>
-      <w:r>
-        <w:rPr>
-          <w:rFonts w:ascii="Cambria" w:hAnsi="Cambria"/>
-          <w:sz w:val="28"/>
-          <w:szCs w:val="28"/>
-          <w:lang w:val="en-US"/>
-        </w:rPr>
-        <w:t xml:space="preserve"> </w:t>
-      </w:r>
-      <w:proofErr w:type="spellStart"/>
-      <w:r>
-        <w:rPr>
-          <w:rFonts w:ascii="Cambria" w:hAnsi="Cambria"/>
-          <w:sz w:val="28"/>
-          <w:szCs w:val="28"/>
-          <w:lang w:val="en-US"/>
-        </w:rPr>
-        <w:t>PaintBox</w:t>
-      </w:r>
-      <w:proofErr w:type="spellEnd"/>
-      <w:r>
-        <w:rPr>
-          <w:rFonts w:ascii="Cambria" w:hAnsi="Cambria"/>
-          <w:sz w:val="28"/>
-          <w:szCs w:val="28"/>
-        </w:rPr>
-        <w:t xml:space="preserve"> </w:t>
-      </w:r>
-      <w:r>
-        <w:rPr>
-          <w:rFonts w:ascii="Cambria" w:hAnsi="Cambria"/>
-          <w:sz w:val="28"/>
-          <w:szCs w:val="28"/>
-          <w:lang w:val="en-US"/>
-        </w:rPr>
-        <w:t>+</w:t>
-      </w:r>
     </w:p>
     <w:sectPr>
       <w:pgSz w:w="11906" w:h="16838"/>

</xml_diff>